<commit_message>
added a tutorial on the double delta Ct method.
</commit_message>
<xml_diff>
--- a/Delta CT manuscript outline.docx
+++ b/Delta CT manuscript outline.docx
@@ -84,6 +84,21 @@
       <w:r>
         <w:t>For example, if a Ct value is 50, this means there was significantly more starting genetic material than a Ct of 10.</w:t>
       </w:r>
+      <w:ins w:id="0" w:author="Riley Anderson" w:date="2023-10-17T14:13:00Z">
+        <w:r>
+          <w:t xml:space="preserve"> This is incorrect, Ct is invers</w:t>
+        </w:r>
+      </w:ins>
+      <w:ins w:id="1" w:author="Riley Anderson" w:date="2023-10-17T14:14:00Z">
+        <w:r>
+          <w:t>ely proportional to amplicon material. If there is more material to start, the thr</w:t>
+        </w:r>
+      </w:ins>
+      <w:ins w:id="2" w:author="Riley Anderson" w:date="2023-10-17T14:15:00Z">
+        <w:r>
+          <w:t>eshold will be reached in fewer cycles.</w:t>
+        </w:r>
+      </w:ins>
     </w:p>
     <w:p>
       <w:pPr>
@@ -1180,6 +1195,14 @@
     <w:abstractNumId w:val="0"/>
   </w:num>
 </w:numbering>
+</file>
+
+<file path=word/people.xml><?xml version="1.0" encoding="utf-8"?>
+<w15:people xmlns:wpc="http://schemas.microsoft.com/office/word/2010/wordprocessingCanvas" xmlns:cx="http://schemas.microsoft.com/office/drawing/2014/chartex" xmlns:cx1="http://schemas.microsoft.com/office/drawing/2015/9/8/chartex" xmlns:cx2="http://schemas.microsoft.com/office/drawing/2015/10/21/chartex" xmlns:cx3="http://schemas.microsoft.com/office/drawing/2016/5/9/chartex" xmlns:cx4="http://schemas.microsoft.com/office/drawing/2016/5/10/chartex" xmlns:cx5="http://schemas.microsoft.com/office/drawing/2016/5/11/chartex" xmlns:cx6="http://schemas.microsoft.com/office/drawing/2016/5/12/chartex" xmlns:cx7="http://schemas.microsoft.com/office/drawing/2016/5/13/chartex" xmlns:cx8="http://schemas.microsoft.com/office/drawing/2016/5/14/chartex" xmlns:mc="http://schemas.openxmlformats.org/markup-compatibility/2006" xmlns:aink="http://schemas.microsoft.com/office/drawing/2016/ink" xmlns:am3d="http://schemas.microsoft.com/office/drawing/2017/model3d" xmlns:o="urn:schemas-microsoft-com:office:office" xmlns:oel="http://schemas.microsoft.com/office/2019/extlst" xmlns:r="http://schemas.openxmlformats.org/officeDocument/2006/relationships" xmlns:m="http://schemas.openxmlformats.org/officeDocument/2006/math" xmlns:v="urn:schemas-microsoft-com:vml" xmlns:wp14="http://schemas.microsoft.com/office/word/2010/wordprocessingDrawing" xmlns:wp="http://schemas.openxmlformats.org/drawingml/2006/wordprocessingDrawing" xmlns:w10="urn:schemas-microsoft-com:office:word" xmlns:w="http://schemas.openxmlformats.org/wordprocessingml/2006/main" xmlns:w14="http://schemas.microsoft.com/office/word/2010/wordml" xmlns:w15="http://schemas.microsoft.com/office/word/2012/wordml" xmlns:w16cex="http://schemas.microsoft.com/office/word/2018/wordml/cex" xmlns:w16cid="http://schemas.microsoft.com/office/word/2016/wordml/cid" xmlns:w16="http://schemas.microsoft.com/office/word/2018/wordml" xmlns:w16sdtdh="http://schemas.microsoft.com/office/word/2020/wordml/sdtdatahash" xmlns:w16se="http://schemas.microsoft.com/office/word/2015/wordml/symex" xmlns:wpg="http://schemas.microsoft.com/office/word/2010/wordprocessingGroup" xmlns:wpi="http://schemas.microsoft.com/office/word/2010/wordprocessingInk" xmlns:wne="http://schemas.microsoft.com/office/word/2006/wordml" xmlns:wps="http://schemas.microsoft.com/office/word/2010/wordprocessingShape" mc:Ignorable="w14 w15 w16se w16cid w16 w16cex w16sdtdh wp14">
+  <w15:person w15:author="Riley Anderson">
+    <w15:presenceInfo w15:providerId="AD" w15:userId="S::rmanderson@wesleyan.edu::8b46e2f1-aded-4e58-880e-08a7ae463161"/>
+  </w15:person>
+</w15:people>
 </file>
 
 <file path=word/styles.xml><?xml version="1.0" encoding="utf-8"?>
@@ -1754,6 +1777,16 @@
       <w:szCs w:val="30"/>
     </w:rPr>
   </w:style>
+  <w:style w:type="paragraph" w:styleId="Revision">
+    <w:name w:val="Revision"/>
+    <w:hidden/>
+    <w:uiPriority w:val="99"/>
+    <w:semiHidden/>
+    <w:rsid w:val="00DC1AF0"/>
+    <w:pPr>
+      <w:spacing w:line="240" w:lineRule="auto"/>
+    </w:pPr>
+  </w:style>
 </w:styles>
 </file>
 

</xml_diff>